<commit_message>
Instrucciones ejercicios practicos PYx02
</commit_message>
<xml_diff>
--- a/PYx02/instrucciones.docx
+++ b/PYx02/instrucciones.docx
@@ -1696,6 +1696,7 @@
                               <w:t xml:space="preserve"> = </w:t>
                             </w:r>
                             <w:proofErr w:type="spellStart"/>
+                            <w:proofErr w:type="gramStart"/>
                             <w:r>
                               <w:t>int</w:t>
                             </w:r>
@@ -1703,6 +1704,7 @@
                             <w:r>
                               <w:t>(input(</w:t>
                             </w:r>
+                            <w:proofErr w:type="gramEnd"/>
                             <w:r>
                               <w:t>'</w:t>
                             </w:r>
@@ -1758,6 +1760,7 @@
                         <w:t xml:space="preserve"> = </w:t>
                       </w:r>
                       <w:proofErr w:type="spellStart"/>
+                      <w:proofErr w:type="gramStart"/>
                       <w:r>
                         <w:t>int</w:t>
                       </w:r>
@@ -1765,6 +1768,7 @@
                       <w:r>
                         <w:t>(input(</w:t>
                       </w:r>
+                      <w:proofErr w:type="gramEnd"/>
                       <w:r>
                         <w:t>'</w:t>
                       </w:r>
@@ -2119,6 +2123,7 @@
                               <w:t xml:space="preserve"> = </w:t>
                             </w:r>
                             <w:proofErr w:type="spellStart"/>
+                            <w:proofErr w:type="gramStart"/>
                             <w:r>
                               <w:rPr>
                                 <w:lang w:val="en-US"/>
@@ -2126,6 +2131,7 @@
                               <w:t>random.randint</w:t>
                             </w:r>
                             <w:proofErr w:type="spellEnd"/>
+                            <w:proofErr w:type="gramEnd"/>
                             <w:r>
                               <w:rPr>
                                 <w:lang w:val="en-US"/>
@@ -2201,6 +2207,7 @@
                         <w:t xml:space="preserve"> = </w:t>
                       </w:r>
                       <w:proofErr w:type="spellStart"/>
+                      <w:proofErr w:type="gramStart"/>
                       <w:r>
                         <w:rPr>
                           <w:lang w:val="en-US"/>
@@ -2208,6 +2215,7 @@
                         <w:t>random.randint</w:t>
                       </w:r>
                       <w:proofErr w:type="spellEnd"/>
+                      <w:proofErr w:type="gramEnd"/>
                       <w:r>
                         <w:rPr>
                           <w:lang w:val="en-US"/>
@@ -2753,8 +2761,13 @@
                             </w:r>
                             <w:proofErr w:type="spellEnd"/>
                             <w:r>
-                              <w:t xml:space="preserve"> = input(</w:t>
+                              <w:t xml:space="preserve"> = </w:t>
                             </w:r>
+                            <w:proofErr w:type="gramStart"/>
+                            <w:r>
+                              <w:t>input(</w:t>
+                            </w:r>
+                            <w:proofErr w:type="gramEnd"/>
                             <w:r>
                               <w:rPr>
                                 <w:rFonts w:ascii="Century Gothic" w:hAnsi="Century Gothic"/>
@@ -2770,6 +2783,7 @@
                               </w:rPr>
                               <w:t>'</w:t>
                             </w:r>
+                            <w:proofErr w:type="gramStart"/>
                             <w:r>
                               <w:t>).</w:t>
                             </w:r>
@@ -2778,6 +2792,7 @@
                               <w:t>lower</w:t>
                             </w:r>
                             <w:proofErr w:type="spellEnd"/>
+                            <w:proofErr w:type="gramEnd"/>
                             <w:r>
                               <w:t>()</w:t>
                             </w:r>
@@ -2816,8 +2831,13 @@
                       </w:r>
                       <w:proofErr w:type="spellEnd"/>
                       <w:r>
-                        <w:t xml:space="preserve"> = input(</w:t>
+                        <w:t xml:space="preserve"> = </w:t>
                       </w:r>
+                      <w:proofErr w:type="gramStart"/>
+                      <w:r>
+                        <w:t>input(</w:t>
+                      </w:r>
+                      <w:proofErr w:type="gramEnd"/>
                       <w:r>
                         <w:rPr>
                           <w:rFonts w:ascii="Century Gothic" w:hAnsi="Century Gothic"/>
@@ -2833,6 +2853,7 @@
                         </w:rPr>
                         <w:t>'</w:t>
                       </w:r>
+                      <w:proofErr w:type="gramStart"/>
                       <w:r>
                         <w:t>).</w:t>
                       </w:r>
@@ -2841,6 +2862,7 @@
                         <w:t>lower</w:t>
                       </w:r>
                       <w:proofErr w:type="spellEnd"/>
+                      <w:proofErr w:type="gramEnd"/>
                       <w:r>
                         <w:t>()</w:t>
                       </w:r>
@@ -2953,6 +2975,7 @@
         <w:tabs>
           <w:tab w:val="left" w:pos="8940"/>
         </w:tabs>
+        <w:jc w:val="both"/>
         <w:rPr>
           <w:rFonts w:ascii="Century Gothic" w:hAnsi="Century Gothic"/>
         </w:rPr>
@@ -2968,6 +2991,12 @@
           <w:rFonts w:ascii="Century Gothic" w:hAnsi="Century Gothic"/>
         </w:rPr>
         <w:t>:</w:t>
+      </w:r>
+      <w:r>
+        <w:rPr>
+          <w:rFonts w:ascii="Century Gothic" w:hAnsi="Century Gothic"/>
+        </w:rPr>
+        <w:tab/>
       </w:r>
     </w:p>
     <w:p>
@@ -3148,6 +3177,7 @@
         <w:tabs>
           <w:tab w:val="left" w:pos="8940"/>
         </w:tabs>
+        <w:jc w:val="both"/>
         <w:rPr>
           <w:rFonts w:ascii="Century Gothic" w:hAnsi="Century Gothic"/>
         </w:rPr>

</xml_diff>